<commit_message>
go to bed pls
</commit_message>
<xml_diff>
--- a/SIST/Tema5/SIST-Tema5.docx
+++ b/SIST/Tema5/SIST-Tema5.docx
@@ -797,12 +797,7 @@
     </w:p>
     <w:p>
       <w:pPr>
-        <w:pStyle w:val="waifutext"/>
-        <w:numPr>
-          <w:ilvl w:val="0"/>
-          <w:numId w:val="4"/>
-        </w:numPr>
-        <w:jc w:val="both"/>
+        <w:pStyle w:val="waifutitle"/>
       </w:pPr>
       <w:r>
         <w:t>Ubuntu</w:t>
@@ -922,8 +917,18 @@
       <w:pPr>
         <w:pStyle w:val="waifutext"/>
         <w:jc w:val="both"/>
-      </w:pPr>
-      <w:r>
+        <w:rPr>
+          <w:b/>
+          <w:bCs/>
+          <w:u w:val="single"/>
+        </w:rPr>
+      </w:pPr>
+      <w:r>
+        <w:rPr>
+          <w:b/>
+          <w:bCs/>
+          <w:u w:val="single"/>
+        </w:rPr>
         <w:t>Interfaz usuario</w:t>
       </w:r>
     </w:p>
@@ -992,21 +997,40 @@
       </w:r>
       <w:proofErr w:type="spellEnd"/>
       <w:r>
-        <w:t xml:space="preserve"> + Alt + F(3-6)</w:t>
-      </w:r>
-    </w:p>
-    <w:p>
-      <w:pPr>
-        <w:pStyle w:val="waifutext"/>
-        <w:jc w:val="both"/>
-      </w:pPr>
-    </w:p>
-    <w:p>
-      <w:pPr>
-        <w:pStyle w:val="waifutext"/>
-        <w:jc w:val="both"/>
-      </w:pPr>
-      <w:r>
+        <w:t xml:space="preserve"> + Alt + </w:t>
+      </w:r>
+      <w:proofErr w:type="gramStart"/>
+      <w:r>
+        <w:t>F(</w:t>
+      </w:r>
+      <w:proofErr w:type="gramEnd"/>
+      <w:r>
+        <w:t>3-6)</w:t>
+      </w:r>
+    </w:p>
+    <w:p>
+      <w:pPr>
+        <w:pStyle w:val="waifutext"/>
+        <w:jc w:val="both"/>
+      </w:pPr>
+    </w:p>
+    <w:p>
+      <w:pPr>
+        <w:pStyle w:val="waifutitle"/>
+        <w:rPr>
+          <w:b/>
+          <w:bCs/>
+          <w:sz w:val="24"/>
+          <w:szCs w:val="24"/>
+        </w:rPr>
+      </w:pPr>
+      <w:r>
+        <w:rPr>
+          <w:b/>
+          <w:bCs/>
+          <w:sz w:val="24"/>
+          <w:szCs w:val="24"/>
+        </w:rPr>
         <w:t>Shell</w:t>
       </w:r>
     </w:p>
@@ -1063,259 +1087,518 @@
     </w:p>
     <w:p>
       <w:pPr>
-        <w:pStyle w:val="waifutext"/>
-        <w:jc w:val="both"/>
-      </w:pPr>
-      <w:r>
-        <w:t>Comandos</w:t>
-      </w:r>
-    </w:p>
-    <w:p>
-      <w:pPr>
-        <w:pStyle w:val="waifutext"/>
-        <w:jc w:val="both"/>
-      </w:pPr>
-      <w:r>
-        <w:t>Los comandos son Instrucciones que le indican al SO realizar una acción. Están predefinidos y pueden ser de dos tipos:</w:t>
-      </w:r>
-    </w:p>
-    <w:p>
-      <w:pPr>
-        <w:pStyle w:val="waifutext"/>
-        <w:numPr>
-          <w:ilvl w:val="0"/>
-          <w:numId w:val="5"/>
-        </w:numPr>
-        <w:jc w:val="both"/>
-      </w:pPr>
-      <w:r>
-        <w:t>Comandos de sistema: destinados a crear o modificar archivos, carpetas</w:t>
-      </w:r>
-      <w:r>
-        <w:t>,</w:t>
-      </w:r>
-      <w:r>
-        <w:t xml:space="preserve"> usuari</w:t>
-      </w:r>
-      <w:r>
-        <w:t>os,</w:t>
-      </w:r>
+        <w:pStyle w:val="waifutitle"/>
+      </w:pPr>
+      <w:proofErr w:type="spellStart"/>
+      <w:r>
+        <w:t>Prompt</w:t>
+      </w:r>
+      <w:proofErr w:type="spellEnd"/>
+    </w:p>
+    <w:p>
+      <w:pPr>
+        <w:pStyle w:val="waifutext"/>
+        <w:jc w:val="both"/>
+      </w:pPr>
+      <w:proofErr w:type="spellStart"/>
+      <w:r>
+        <w:t>Prompt</w:t>
+      </w:r>
+      <w:proofErr w:type="spellEnd"/>
+      <w:r>
+        <w:t xml:space="preserve"> está compuesto de los siguientes elementos:</w:t>
+      </w:r>
+    </w:p>
+    <w:p>
+      <w:pPr>
+        <w:pStyle w:val="waifutext"/>
+        <w:jc w:val="both"/>
+      </w:pPr>
+      <w:r>
+        <w:t>alumno@1daw-</w:t>
+      </w:r>
+      <w:proofErr w:type="gramStart"/>
+      <w:r>
+        <w:t>profesor:~</w:t>
+      </w:r>
+      <w:proofErr w:type="gramEnd"/>
+      <w:r>
+        <w:t>$</w:t>
+      </w:r>
+    </w:p>
+    <w:p>
+      <w:pPr>
+        <w:pStyle w:val="waifutext"/>
+        <w:jc w:val="both"/>
+      </w:pPr>
+      <w:r>
+        <w:t>Indican el nombre de usuario, nombre de equipo, la ruta en el disco y el tipo de usuario</w:t>
+      </w:r>
+    </w:p>
+    <w:p>
+      <w:pPr>
+        <w:pStyle w:val="waifutext"/>
+        <w:jc w:val="both"/>
+      </w:pPr>
+    </w:p>
+    <w:p>
+      <w:pPr>
+        <w:pStyle w:val="waifutitle"/>
+      </w:pPr>
+      <w:r>
+        <w:t>Estructura de directorios en Linux</w:t>
+      </w:r>
+    </w:p>
+    <w:p>
+      <w:pPr>
+        <w:pStyle w:val="waifutext"/>
+        <w:jc w:val="both"/>
+      </w:pPr>
+      <w:r>
+        <w:t xml:space="preserve">La estructura de </w:t>
+      </w:r>
+      <w:proofErr w:type="spellStart"/>
+      <w:r>
+        <w:t>directoios</w:t>
+      </w:r>
+      <w:proofErr w:type="spellEnd"/>
+      <w:r>
+        <w:t xml:space="preserve"> está definida por el </w:t>
+      </w:r>
+      <w:proofErr w:type="spellStart"/>
+      <w:r>
+        <w:t>Filesystem</w:t>
+      </w:r>
+      <w:proofErr w:type="spellEnd"/>
       <w:r>
         <w:t xml:space="preserve"> </w:t>
       </w:r>
       <w:proofErr w:type="spellStart"/>
       <w:r>
+        <w:t>Hierarchy</w:t>
+      </w:r>
+      <w:proofErr w:type="spellEnd"/>
+      <w:r>
+        <w:t xml:space="preserve"> </w:t>
+      </w:r>
+      <w:proofErr w:type="spellStart"/>
+      <w:r>
+        <w:t>Standar</w:t>
+      </w:r>
+      <w:proofErr w:type="spellEnd"/>
+    </w:p>
+    <w:p>
+      <w:pPr>
+        <w:pStyle w:val="waifutext"/>
+        <w:jc w:val="both"/>
+      </w:pPr>
+      <w:r>
+        <w:t>El directorio r</w:t>
+      </w:r>
+      <w:r>
+        <w:t>a</w:t>
+      </w:r>
+      <w:r>
+        <w:t xml:space="preserve">íz de Linux es root / y de este cuelgan todos los otros subdirectorios, incluso los dispositivos de almacenamiento como discos duros, UBS, </w:t>
+      </w:r>
+      <w:r>
+        <w:t>etc.</w:t>
+      </w:r>
+      <w:r>
+        <w:t>…</w:t>
+      </w:r>
+    </w:p>
+    <w:p>
+      <w:pPr>
+        <w:pStyle w:val="waifutext"/>
+        <w:jc w:val="both"/>
+      </w:pPr>
+    </w:p>
+    <w:p>
+      <w:pPr>
+        <w:pStyle w:val="waifutitle"/>
+      </w:pPr>
+      <w:r>
+        <w:t>Directorios de Linux</w:t>
+      </w:r>
+    </w:p>
+    <w:p>
+      <w:pPr>
+        <w:pStyle w:val="waifutext"/>
+        <w:numPr>
+          <w:ilvl w:val="0"/>
+          <w:numId w:val="5"/>
+        </w:numPr>
+        <w:jc w:val="both"/>
+      </w:pPr>
+      <w:r>
+        <w:t>/</w:t>
+      </w:r>
+      <w:proofErr w:type="spellStart"/>
+      <w:r>
+        <w:t>bin</w:t>
+      </w:r>
+      <w:proofErr w:type="spellEnd"/>
+      <w:r>
+        <w:t>: contiene los archivos ejecutables de los comandos que se pueden utilizar en la consola</w:t>
+      </w:r>
+    </w:p>
+    <w:p>
+      <w:pPr>
+        <w:pStyle w:val="waifutext"/>
+        <w:numPr>
+          <w:ilvl w:val="0"/>
+          <w:numId w:val="5"/>
+        </w:numPr>
+        <w:jc w:val="both"/>
+      </w:pPr>
+      <w:r>
+        <w:t>/</w:t>
+      </w:r>
+      <w:proofErr w:type="spellStart"/>
+      <w:r>
+        <w:t>sbin</w:t>
+      </w:r>
+      <w:proofErr w:type="spellEnd"/>
+      <w:r>
+        <w:t xml:space="preserve">: contine los archivos ejecutables de comandos de alto nivel (crear carpetas, </w:t>
+      </w:r>
+      <w:proofErr w:type="spellStart"/>
+      <w:r>
+        <w:t>ususarios</w:t>
+      </w:r>
+      <w:proofErr w:type="spellEnd"/>
+      <w:r>
+        <w:t xml:space="preserve">, </w:t>
+      </w:r>
+      <w:proofErr w:type="spellStart"/>
+      <w:r>
         <w:t>etc</w:t>
       </w:r>
       <w:proofErr w:type="spellEnd"/>
       <w:r>
-        <w:t>…</w:t>
-      </w:r>
-    </w:p>
-    <w:p>
-      <w:pPr>
-        <w:pStyle w:val="waifutext"/>
-        <w:numPr>
-          <w:ilvl w:val="0"/>
-          <w:numId w:val="5"/>
-        </w:numPr>
-        <w:jc w:val="both"/>
-      </w:pPr>
-      <w:r>
-        <w:t>Comandos de ejecución de aplicaciones: utilizados para realizar tareas</w:t>
-      </w:r>
-    </w:p>
-    <w:p>
-      <w:pPr>
-        <w:pStyle w:val="waifutext"/>
-        <w:jc w:val="both"/>
-      </w:pPr>
-    </w:p>
-    <w:p>
-      <w:pPr>
-        <w:pStyle w:val="waifutext"/>
-        <w:jc w:val="both"/>
-      </w:pPr>
-      <w:r>
-        <w:t>Gracias a una variable de entorno denominada PATH, el SO sabe dónde están los programas que puede ejecutar</w:t>
-      </w:r>
-    </w:p>
-    <w:p>
-      <w:pPr>
-        <w:pStyle w:val="waifutext"/>
-        <w:jc w:val="both"/>
-      </w:pPr>
-      <w:r>
-        <w:t>Se pueden añadir argumentos a la ejecución de un programa para modificar la forma en la que se ejecuta</w:t>
-      </w:r>
-    </w:p>
-    <w:p>
-      <w:pPr>
-        <w:pStyle w:val="waifutext"/>
-        <w:jc w:val="both"/>
-      </w:pPr>
-    </w:p>
-    <w:p>
-      <w:pPr>
-        <w:pStyle w:val="waifutext"/>
-        <w:jc w:val="both"/>
-      </w:pPr>
-      <w:proofErr w:type="spellStart"/>
-      <w:r>
-        <w:t>Prompt</w:t>
-      </w:r>
-      <w:proofErr w:type="spellEnd"/>
-    </w:p>
-    <w:p>
-      <w:pPr>
-        <w:pStyle w:val="waifutext"/>
-        <w:jc w:val="both"/>
-      </w:pPr>
-      <w:proofErr w:type="spellStart"/>
-      <w:r>
-        <w:t>Prompt</w:t>
-      </w:r>
-      <w:proofErr w:type="spellEnd"/>
-      <w:r>
-        <w:t xml:space="preserve"> está compuesto de los siguientes elementos:</w:t>
-      </w:r>
-    </w:p>
-    <w:p>
-      <w:pPr>
-        <w:pStyle w:val="waifutext"/>
-        <w:jc w:val="both"/>
-      </w:pPr>
-      <w:r>
-        <w:t>alumno@1daw-profesor:~$</w:t>
-      </w:r>
-    </w:p>
-    <w:p>
-      <w:pPr>
-        <w:pStyle w:val="waifutext"/>
-        <w:jc w:val="both"/>
-      </w:pPr>
-      <w:r>
-        <w:t>Indican el nombre de usuario, nombre de equipo, la ruta en el disco y el tipo de usuario</w:t>
-      </w:r>
-    </w:p>
-    <w:p>
-      <w:pPr>
-        <w:pStyle w:val="waifutext"/>
-        <w:jc w:val="both"/>
-      </w:pPr>
-    </w:p>
-    <w:p>
-      <w:pPr>
-        <w:pStyle w:val="waifutext"/>
-        <w:numPr>
-          <w:ilvl w:val="0"/>
-          <w:numId w:val="6"/>
-        </w:numPr>
-        <w:jc w:val="both"/>
-      </w:pPr>
-      <w:r>
-        <w:t>Man: permite mostrar la documentación de un comando</w:t>
-      </w:r>
-    </w:p>
-    <w:p>
-      <w:pPr>
-        <w:pStyle w:val="waifutext"/>
-        <w:numPr>
-          <w:ilvl w:val="0"/>
-          <w:numId w:val="6"/>
-        </w:numPr>
-        <w:jc w:val="both"/>
-      </w:pPr>
-      <w:r>
-        <w:t>Who: muestra la información del usuario y la sesión actual</w:t>
-      </w:r>
-    </w:p>
-    <w:p>
-      <w:pPr>
-        <w:pStyle w:val="waifutext"/>
-        <w:numPr>
-          <w:ilvl w:val="0"/>
-          <w:numId w:val="6"/>
-        </w:numPr>
-        <w:jc w:val="both"/>
-      </w:pPr>
-      <w:proofErr w:type="spellStart"/>
-      <w:r>
-        <w:t>Pwd</w:t>
-      </w:r>
-      <w:proofErr w:type="spellEnd"/>
-      <w:r>
-        <w:t>: muestra el directorio actual (~ es un alias para el directorio home del usuario)</w:t>
-      </w:r>
-    </w:p>
-    <w:p>
-      <w:pPr>
-        <w:pStyle w:val="waifutext"/>
-        <w:numPr>
-          <w:ilvl w:val="0"/>
-          <w:numId w:val="6"/>
-        </w:numPr>
-        <w:jc w:val="both"/>
-      </w:pPr>
-      <w:proofErr w:type="spellStart"/>
-      <w:r>
-        <w:t>Ls</w:t>
-      </w:r>
-      <w:proofErr w:type="spellEnd"/>
-      <w:r>
-        <w:t>: muestra los archivos en un directorio. Hay dos tipos de archivos principales</w:t>
-      </w:r>
-      <w:r>
-        <w:t>. Los directorios que salen en azul y los ficheros que salen en negro</w:t>
-      </w:r>
-    </w:p>
-    <w:p>
-      <w:pPr>
-        <w:pStyle w:val="waifutext"/>
-        <w:numPr>
-          <w:ilvl w:val="1"/>
-          <w:numId w:val="6"/>
-        </w:numPr>
-        <w:jc w:val="both"/>
-      </w:pPr>
-      <w:proofErr w:type="spellStart"/>
-      <w:r>
-        <w:t>Ls</w:t>
-      </w:r>
-      <w:proofErr w:type="spellEnd"/>
-      <w:r>
-        <w:t xml:space="preserve"> -l: muestra mas información acerca de los ficheros. Muestra: permisos, número de elementos, propietario, grupo, bytes y fecha de creación</w:t>
-      </w:r>
-    </w:p>
-    <w:p>
-      <w:pPr>
-        <w:pStyle w:val="waifutext"/>
-        <w:numPr>
-          <w:ilvl w:val="1"/>
-          <w:numId w:val="6"/>
-        </w:numPr>
-        <w:jc w:val="both"/>
-      </w:pPr>
-      <w:proofErr w:type="spellStart"/>
-      <w:r>
-        <w:t>Ls</w:t>
-      </w:r>
-      <w:proofErr w:type="spellEnd"/>
-      <w:r>
-        <w:t xml:space="preserve"> -a: muestra los archivos ocultos</w:t>
-      </w:r>
-    </w:p>
-    <w:p>
-      <w:pPr>
-        <w:pStyle w:val="waifutext"/>
-        <w:jc w:val="both"/>
-      </w:pPr>
-    </w:p>
-    <w:p>
-      <w:pPr>
-        <w:pStyle w:val="waifutext"/>
-        <w:jc w:val="both"/>
-      </w:pPr>
+        <w:t>…)</w:t>
+      </w:r>
+    </w:p>
+    <w:p>
+      <w:pPr>
+        <w:pStyle w:val="waifutext"/>
+        <w:numPr>
+          <w:ilvl w:val="0"/>
+          <w:numId w:val="5"/>
+        </w:numPr>
+        <w:jc w:val="both"/>
+      </w:pPr>
+      <w:r>
+        <w:t>/</w:t>
+      </w:r>
+      <w:proofErr w:type="spellStart"/>
+      <w:r>
+        <w:t>boot</w:t>
+      </w:r>
+      <w:proofErr w:type="spellEnd"/>
+      <w:r>
+        <w:t>: contiene los archivos necesarios para arrancar el sistema</w:t>
+      </w:r>
+    </w:p>
+    <w:p>
+      <w:pPr>
+        <w:pStyle w:val="waifutext"/>
+        <w:numPr>
+          <w:ilvl w:val="0"/>
+          <w:numId w:val="5"/>
+        </w:numPr>
+        <w:jc w:val="both"/>
+      </w:pPr>
+      <w:r>
+        <w:t>/</w:t>
+      </w:r>
+      <w:proofErr w:type="spellStart"/>
+      <w:r>
+        <w:t>dev</w:t>
+      </w:r>
+      <w:proofErr w:type="spellEnd"/>
+      <w:r>
+        <w:t>: directorio donde se encuentran las unidades de almacenamiento</w:t>
+      </w:r>
+      <w:r>
+        <w:t>, es decir, discos duros</w:t>
+      </w:r>
+    </w:p>
+    <w:p>
+      <w:pPr>
+        <w:pStyle w:val="waifutext"/>
+        <w:numPr>
+          <w:ilvl w:val="0"/>
+          <w:numId w:val="5"/>
+        </w:numPr>
+        <w:jc w:val="both"/>
+      </w:pPr>
+      <w:r>
+        <w:t>/</w:t>
+      </w:r>
+      <w:proofErr w:type="spellStart"/>
+      <w:r>
+        <w:t>etc</w:t>
+      </w:r>
+      <w:proofErr w:type="spellEnd"/>
+      <w:r>
+        <w:t>: contiene los archivos de configuración</w:t>
+      </w:r>
+    </w:p>
+    <w:p>
+      <w:pPr>
+        <w:pStyle w:val="waifutext"/>
+        <w:numPr>
+          <w:ilvl w:val="0"/>
+          <w:numId w:val="5"/>
+        </w:numPr>
+        <w:jc w:val="both"/>
+      </w:pPr>
+      <w:r>
+        <w:t>/home: contiene los directorios personales de los usuarios</w:t>
+      </w:r>
+    </w:p>
+    <w:p>
+      <w:pPr>
+        <w:pStyle w:val="waifutext"/>
+        <w:numPr>
+          <w:ilvl w:val="0"/>
+          <w:numId w:val="5"/>
+        </w:numPr>
+        <w:jc w:val="both"/>
+      </w:pPr>
+      <w:r>
+        <w:t>/media: parecido a la carpeta /</w:t>
+      </w:r>
+      <w:proofErr w:type="spellStart"/>
+      <w:r>
+        <w:t>dev</w:t>
+      </w:r>
+      <w:proofErr w:type="spellEnd"/>
+      <w:r>
+        <w:t>. Pero este directorio tiene las unidades de almacenamiento extraíbles</w:t>
+      </w:r>
+    </w:p>
+    <w:p>
+      <w:pPr>
+        <w:pStyle w:val="waifutext"/>
+        <w:numPr>
+          <w:ilvl w:val="0"/>
+          <w:numId w:val="5"/>
+        </w:numPr>
+        <w:jc w:val="both"/>
+      </w:pPr>
+      <w:r>
+        <w:t>/root: directorio home de root</w:t>
+      </w:r>
+    </w:p>
+    <w:p>
+      <w:pPr>
+        <w:pStyle w:val="waifutext"/>
+        <w:jc w:val="both"/>
+      </w:pPr>
+    </w:p>
+    <w:p>
+      <w:pPr>
+        <w:pStyle w:val="waifutitle"/>
+      </w:pPr>
+      <w:r>
+        <w:t>Nombre de archivos y directorios</w:t>
+      </w:r>
+    </w:p>
+    <w:p>
+      <w:pPr>
+        <w:pStyle w:val="waifutext"/>
+        <w:jc w:val="both"/>
+      </w:pPr>
+      <w:r>
+        <w:t>Un archivo contiene datos y un directorio es un archivo especial destinado a contener otros directorios.</w:t>
+      </w:r>
+    </w:p>
+    <w:p>
+      <w:pPr>
+        <w:pStyle w:val="waifutext"/>
+        <w:jc w:val="both"/>
+      </w:pPr>
+      <w:r>
+        <w:t>Los archivos en Linux diferencian entre mayúsculas y minúsculas, son case sensitive</w:t>
+      </w:r>
+    </w:p>
+    <w:p>
+      <w:pPr>
+        <w:pStyle w:val="waifutext"/>
+        <w:jc w:val="both"/>
+      </w:pPr>
+      <w:r>
+        <w:t xml:space="preserve">Solo se pueden utilizar caracteres alfanuméricos y </w:t>
+      </w:r>
+      <w:r>
+        <w:t>algunos</w:t>
+      </w:r>
+      <w:r>
+        <w:t xml:space="preserve"> especiales (_.\@-+). Puede contener </w:t>
+      </w:r>
+      <w:r>
+        <w:t>espacios,</w:t>
+      </w:r>
+      <w:r>
+        <w:t xml:space="preserve"> pero habrá que utilizar comillas para indicarlo.</w:t>
+      </w:r>
+    </w:p>
+    <w:p>
+      <w:pPr>
+        <w:pStyle w:val="waifutext"/>
+        <w:jc w:val="both"/>
+      </w:pPr>
+      <w:r>
+        <w:t xml:space="preserve">Los </w:t>
+      </w:r>
+      <w:r>
+        <w:t>comandos</w:t>
+      </w:r>
+      <w:r>
+        <w:t xml:space="preserve"> del </w:t>
+      </w:r>
+      <w:proofErr w:type="spellStart"/>
+      <w:r>
+        <w:t>terminal</w:t>
+      </w:r>
+      <w:proofErr w:type="spellEnd"/>
+      <w:r>
+        <w:t xml:space="preserve"> siempre son en minúsculas</w:t>
+      </w:r>
+    </w:p>
+    <w:p>
+      <w:pPr>
+        <w:pStyle w:val="waifutext"/>
+        <w:jc w:val="both"/>
+      </w:pPr>
+      <w:r>
+        <w:lastRenderedPageBreak/>
+        <w:t xml:space="preserve">En el terminal no significan nada las </w:t>
+      </w:r>
+      <w:proofErr w:type="spellStart"/>
+      <w:r>
+        <w:t>extensióne</w:t>
+      </w:r>
+      <w:r>
+        <w:t>s</w:t>
+      </w:r>
+      <w:proofErr w:type="spellEnd"/>
+      <w:r>
+        <w:t>, se puede abrir cualquier archivo con un editor de texto.</w:t>
+      </w:r>
+    </w:p>
+    <w:p>
+      <w:pPr>
+        <w:pStyle w:val="waifutext"/>
+        <w:jc w:val="both"/>
+      </w:pPr>
+    </w:p>
+    <w:p>
+      <w:pPr>
+        <w:pStyle w:val="waifutitle"/>
+      </w:pPr>
+      <w:r>
+        <w:t>Rutas del disco</w:t>
+      </w:r>
+    </w:p>
+    <w:p>
+      <w:pPr>
+        <w:pStyle w:val="waifutext"/>
+        <w:jc w:val="both"/>
+      </w:pPr>
+      <w:r>
+        <w:t>En Linux las rutas absolutas empiezan siempre por /</w:t>
+      </w:r>
+    </w:p>
+    <w:p>
+      <w:pPr>
+        <w:pStyle w:val="waifutext"/>
+        <w:jc w:val="both"/>
+      </w:pPr>
+      <w:r>
+        <w:t xml:space="preserve">En Windows las rutas absolutas empiezan siempre por la unidad lógica. </w:t>
+      </w:r>
+      <w:proofErr w:type="spellStart"/>
+      <w:proofErr w:type="gramStart"/>
+      <w:r>
+        <w:t>P.ej</w:t>
+      </w:r>
+      <w:proofErr w:type="spellEnd"/>
+      <w:proofErr w:type="gramEnd"/>
+      <w:r>
+        <w:t>: C:\</w:t>
+      </w:r>
+    </w:p>
+    <w:p>
+      <w:pPr>
+        <w:pStyle w:val="waifutext"/>
+        <w:jc w:val="both"/>
+      </w:pPr>
+    </w:p>
+    <w:p>
+      <w:pPr>
+        <w:pStyle w:val="waifutext"/>
+        <w:jc w:val="both"/>
+        <w:rPr>
+          <w:b/>
+          <w:bCs/>
+          <w:u w:val="single"/>
+        </w:rPr>
+      </w:pPr>
+      <w:r>
+        <w:rPr>
+          <w:b/>
+          <w:bCs/>
+          <w:u w:val="single"/>
+        </w:rPr>
+        <w:t>Rutas relativas</w:t>
+      </w:r>
+    </w:p>
+    <w:p>
+      <w:pPr>
+        <w:pStyle w:val="waifutext"/>
+        <w:jc w:val="both"/>
+      </w:pPr>
+      <w:r>
+        <w:t>Consideran la carpeta actual como punto de partida para navegar entre los directorios. Dependiendo del directorio active la ruta hacia un destino será distinta</w:t>
+      </w:r>
+    </w:p>
+    <w:p>
+      <w:pPr>
+        <w:pStyle w:val="waifutext"/>
+        <w:jc w:val="both"/>
+      </w:pPr>
+    </w:p>
+    <w:p>
+      <w:pPr>
+        <w:pStyle w:val="waifutext"/>
+        <w:jc w:val="both"/>
+        <w:rPr>
+          <w:b/>
+          <w:bCs/>
+          <w:u w:val="single"/>
+        </w:rPr>
+      </w:pPr>
+      <w:r>
+        <w:rPr>
+          <w:b/>
+          <w:bCs/>
+          <w:u w:val="single"/>
+        </w:rPr>
+        <w:t>Rutas absolutas</w:t>
+      </w:r>
+    </w:p>
+    <w:p>
+      <w:pPr>
+        <w:pStyle w:val="waifutext"/>
+        <w:jc w:val="both"/>
+      </w:pPr>
+      <w:r>
+        <w:t>Siempre comienzan desde root y siempre son iguales independientemente del lugar de partida.</w:t>
+      </w:r>
     </w:p>
     <w:sectPr>
       <w:headerReference w:type="even" r:id="rId7"/>

</xml_diff>